<commit_message>
Planning cahier des charges
</commit_message>
<xml_diff>
--- a/doc/cahier_des_charges/cahier_des_charges.docx
+++ b/doc/cahier_des_charges/cahier_des_charges.docx
@@ -18,32 +18,1446 @@
         <w:t>Cahier des charges</w:t>
       </w:r>
     </w:p>
-    <w:p>
-      <w:r>
-        <w:t xml:space="preserve">WarTanks est un jeu de combat de tanks en 2 dimensions. Les combats se passent sur des cartes </w:t>
+    <w:sdt>
+      <w:sdtPr>
+        <w:rPr>
+          <w:lang w:val="fr-FR"/>
+        </w:rPr>
+        <w:id w:val="-1111809471"/>
+        <w:docPartObj>
+          <w:docPartGallery w:val="Table of Contents"/>
+          <w:docPartUnique/>
+        </w:docPartObj>
+      </w:sdtPr>
+      <w:sdtEndPr>
+        <w:rPr>
+          <w:rFonts w:asciiTheme="minorHAnsi" w:eastAsiaTheme="minorHAnsi" w:hAnsiTheme="minorHAnsi" w:cstheme="minorBidi"/>
+          <w:b/>
+          <w:bCs/>
+          <w:color w:val="auto"/>
+          <w:sz w:val="24"/>
+          <w:szCs w:val="22"/>
+          <w:lang w:eastAsia="fr-FR"/>
+        </w:rPr>
+      </w:sdtEndPr>
+      <w:sdtContent>
+        <w:p>
+          <w:pPr>
+            <w:pStyle w:val="En-ttedetabledesmatires"/>
+          </w:pPr>
+          <w:r>
+            <w:rPr>
+              <w:lang w:val="fr-FR"/>
+            </w:rPr>
+            <w:t>Table des matières</w:t>
+          </w:r>
+        </w:p>
+        <w:p>
+          <w:pPr>
+            <w:pStyle w:val="TM1"/>
+            <w:tabs>
+              <w:tab w:val="right" w:leader="dot" w:pos="9060"/>
+            </w:tabs>
+            <w:rPr>
+              <w:rFonts w:eastAsiaTheme="minorEastAsia" w:cstheme="minorBidi"/>
+              <w:b w:val="0"/>
+              <w:noProof/>
+              <w:sz w:val="22"/>
+              <w:lang w:eastAsia="fr-CH"/>
+            </w:rPr>
+          </w:pPr>
+          <w:r>
+            <w:fldChar w:fldCharType="begin"/>
+          </w:r>
+          <w:r>
+            <w:instrText xml:space="preserve"> TOC \o "1-3" \h \z \u </w:instrText>
+          </w:r>
+          <w:r>
+            <w:fldChar w:fldCharType="separate"/>
+          </w:r>
+          <w:hyperlink w:anchor="_Toc417043420" w:history="1">
+            <w:r>
+              <w:rPr>
+                <w:rStyle w:val="Lienhypertexte"/>
+                <w:rFonts w:cstheme="minorHAnsi"/>
+                <w:noProof/>
+              </w:rPr>
+              <w:t>1.</w:t>
+            </w:r>
+            <w:r>
+              <w:rPr>
+                <w:rStyle w:val="Lienhypertexte"/>
+                <w:noProof/>
+              </w:rPr>
+              <w:t xml:space="preserve"> Introduction</w:t>
+            </w:r>
+            <w:r>
+              <w:rPr>
+                <w:noProof/>
+                <w:webHidden/>
+              </w:rPr>
+              <w:tab/>
+            </w:r>
+            <w:r>
+              <w:rPr>
+                <w:noProof/>
+                <w:webHidden/>
+              </w:rPr>
+              <w:fldChar w:fldCharType="begin"/>
+            </w:r>
+            <w:r>
+              <w:rPr>
+                <w:noProof/>
+                <w:webHidden/>
+              </w:rPr>
+              <w:instrText xml:space="preserve"> PAGEREF _Toc417043420 \h </w:instrText>
+            </w:r>
+            <w:r>
+              <w:rPr>
+                <w:noProof/>
+                <w:webHidden/>
+              </w:rPr>
+            </w:r>
+            <w:r>
+              <w:rPr>
+                <w:noProof/>
+                <w:webHidden/>
+              </w:rPr>
+              <w:fldChar w:fldCharType="separate"/>
+            </w:r>
+            <w:r>
+              <w:rPr>
+                <w:noProof/>
+                <w:webHidden/>
+              </w:rPr>
+              <w:t>2</w:t>
+            </w:r>
+            <w:r>
+              <w:rPr>
+                <w:noProof/>
+                <w:webHidden/>
+              </w:rPr>
+              <w:fldChar w:fldCharType="end"/>
+            </w:r>
+          </w:hyperlink>
+        </w:p>
+        <w:p>
+          <w:pPr>
+            <w:pStyle w:val="TM1"/>
+            <w:tabs>
+              <w:tab w:val="right" w:leader="dot" w:pos="9060"/>
+            </w:tabs>
+            <w:rPr>
+              <w:rFonts w:eastAsiaTheme="minorEastAsia" w:cstheme="minorBidi"/>
+              <w:b w:val="0"/>
+              <w:noProof/>
+              <w:sz w:val="22"/>
+              <w:lang w:eastAsia="fr-CH"/>
+            </w:rPr>
+          </w:pPr>
+          <w:hyperlink w:anchor="_Toc417043421" w:history="1">
+            <w:r>
+              <w:rPr>
+                <w:rStyle w:val="Lienhypertexte"/>
+                <w:rFonts w:cstheme="minorHAnsi"/>
+                <w:noProof/>
+              </w:rPr>
+              <w:t>2.</w:t>
+            </w:r>
+            <w:r>
+              <w:rPr>
+                <w:rStyle w:val="Lienhypertexte"/>
+                <w:noProof/>
+              </w:rPr>
+              <w:t xml:space="preserve"> Planning</w:t>
+            </w:r>
+            <w:r>
+              <w:rPr>
+                <w:noProof/>
+                <w:webHidden/>
+              </w:rPr>
+              <w:tab/>
+            </w:r>
+            <w:r>
+              <w:rPr>
+                <w:noProof/>
+                <w:webHidden/>
+              </w:rPr>
+              <w:fldChar w:fldCharType="begin"/>
+            </w:r>
+            <w:r>
+              <w:rPr>
+                <w:noProof/>
+                <w:webHidden/>
+              </w:rPr>
+              <w:instrText xml:space="preserve"> PAGEREF _Toc417043421 \h </w:instrText>
+            </w:r>
+            <w:r>
+              <w:rPr>
+                <w:noProof/>
+                <w:webHidden/>
+              </w:rPr>
+            </w:r>
+            <w:r>
+              <w:rPr>
+                <w:noProof/>
+                <w:webHidden/>
+              </w:rPr>
+              <w:fldChar w:fldCharType="separate"/>
+            </w:r>
+            <w:r>
+              <w:rPr>
+                <w:noProof/>
+                <w:webHidden/>
+              </w:rPr>
+              <w:t>2</w:t>
+            </w:r>
+            <w:r>
+              <w:rPr>
+                <w:noProof/>
+                <w:webHidden/>
+              </w:rPr>
+              <w:fldChar w:fldCharType="end"/>
+            </w:r>
+          </w:hyperlink>
+        </w:p>
+        <w:p>
+          <w:pPr>
+            <w:pStyle w:val="TM1"/>
+            <w:tabs>
+              <w:tab w:val="right" w:leader="dot" w:pos="9060"/>
+            </w:tabs>
+            <w:rPr>
+              <w:rFonts w:eastAsiaTheme="minorEastAsia" w:cstheme="minorBidi"/>
+              <w:b w:val="0"/>
+              <w:noProof/>
+              <w:sz w:val="22"/>
+              <w:lang w:eastAsia="fr-CH"/>
+            </w:rPr>
+          </w:pPr>
+          <w:hyperlink w:anchor="_Toc417043422" w:history="1">
+            <w:r>
+              <w:rPr>
+                <w:rStyle w:val="Lienhypertexte"/>
+                <w:rFonts w:cstheme="minorHAnsi"/>
+                <w:noProof/>
+              </w:rPr>
+              <w:t>3.</w:t>
+            </w:r>
+            <w:r>
+              <w:rPr>
+                <w:rStyle w:val="Lienhypertexte"/>
+                <w:noProof/>
+              </w:rPr>
+              <w:t xml:space="preserve"> Implémentation</w:t>
+            </w:r>
+            <w:r>
+              <w:rPr>
+                <w:noProof/>
+                <w:webHidden/>
+              </w:rPr>
+              <w:tab/>
+            </w:r>
+            <w:r>
+              <w:rPr>
+                <w:noProof/>
+                <w:webHidden/>
+              </w:rPr>
+              <w:fldChar w:fldCharType="begin"/>
+            </w:r>
+            <w:r>
+              <w:rPr>
+                <w:noProof/>
+                <w:webHidden/>
+              </w:rPr>
+              <w:instrText xml:space="preserve"> PAGEREF _Toc417043422 \h </w:instrText>
+            </w:r>
+            <w:r>
+              <w:rPr>
+                <w:noProof/>
+                <w:webHidden/>
+              </w:rPr>
+            </w:r>
+            <w:r>
+              <w:rPr>
+                <w:noProof/>
+                <w:webHidden/>
+              </w:rPr>
+              <w:fldChar w:fldCharType="separate"/>
+            </w:r>
+            <w:r>
+              <w:rPr>
+                <w:noProof/>
+                <w:webHidden/>
+              </w:rPr>
+              <w:t>4</w:t>
+            </w:r>
+            <w:r>
+              <w:rPr>
+                <w:noProof/>
+                <w:webHidden/>
+              </w:rPr>
+              <w:fldChar w:fldCharType="end"/>
+            </w:r>
+          </w:hyperlink>
+        </w:p>
+        <w:p>
+          <w:pPr>
+            <w:pStyle w:val="TM2"/>
+            <w:tabs>
+              <w:tab w:val="right" w:leader="dot" w:pos="9060"/>
+            </w:tabs>
+            <w:rPr>
+              <w:rFonts w:eastAsiaTheme="minorEastAsia" w:cstheme="minorBidi"/>
+              <w:noProof/>
+              <w:sz w:val="22"/>
+              <w:lang w:eastAsia="fr-CH"/>
+            </w:rPr>
+          </w:pPr>
+          <w:hyperlink w:anchor="_Toc417043423" w:history="1">
+            <w:r>
+              <w:rPr>
+                <w:rStyle w:val="Lienhypertexte"/>
+                <w:rFonts w:cstheme="minorHAnsi"/>
+                <w:noProof/>
+              </w:rPr>
+              <w:t>3.1.</w:t>
+            </w:r>
+            <w:r>
+              <w:rPr>
+                <w:rStyle w:val="Lienhypertexte"/>
+                <w:noProof/>
+              </w:rPr>
+              <w:t xml:space="preserve"> Serveur</w:t>
+            </w:r>
+            <w:r>
+              <w:rPr>
+                <w:noProof/>
+                <w:webHidden/>
+              </w:rPr>
+              <w:tab/>
+            </w:r>
+            <w:r>
+              <w:rPr>
+                <w:noProof/>
+                <w:webHidden/>
+              </w:rPr>
+              <w:fldChar w:fldCharType="begin"/>
+            </w:r>
+            <w:r>
+              <w:rPr>
+                <w:noProof/>
+                <w:webHidden/>
+              </w:rPr>
+              <w:instrText xml:space="preserve"> PAGEREF _Toc417043423 \h </w:instrText>
+            </w:r>
+            <w:r>
+              <w:rPr>
+                <w:noProof/>
+                <w:webHidden/>
+              </w:rPr>
+            </w:r>
+            <w:r>
+              <w:rPr>
+                <w:noProof/>
+                <w:webHidden/>
+              </w:rPr>
+              <w:fldChar w:fldCharType="separate"/>
+            </w:r>
+            <w:r>
+              <w:rPr>
+                <w:noProof/>
+                <w:webHidden/>
+              </w:rPr>
+              <w:t>4</w:t>
+            </w:r>
+            <w:r>
+              <w:rPr>
+                <w:noProof/>
+                <w:webHidden/>
+              </w:rPr>
+              <w:fldChar w:fldCharType="end"/>
+            </w:r>
+          </w:hyperlink>
+        </w:p>
+        <w:p>
+          <w:pPr>
+            <w:pStyle w:val="TM2"/>
+            <w:tabs>
+              <w:tab w:val="right" w:leader="dot" w:pos="9060"/>
+            </w:tabs>
+            <w:rPr>
+              <w:rFonts w:eastAsiaTheme="minorEastAsia" w:cstheme="minorBidi"/>
+              <w:noProof/>
+              <w:sz w:val="22"/>
+              <w:lang w:eastAsia="fr-CH"/>
+            </w:rPr>
+          </w:pPr>
+          <w:hyperlink w:anchor="_Toc417043424" w:history="1">
+            <w:r>
+              <w:rPr>
+                <w:rStyle w:val="Lienhypertexte"/>
+                <w:rFonts w:cstheme="minorHAnsi"/>
+                <w:noProof/>
+              </w:rPr>
+              <w:t>3.2.</w:t>
+            </w:r>
+            <w:r>
+              <w:rPr>
+                <w:rStyle w:val="Lienhypertexte"/>
+                <w:noProof/>
+              </w:rPr>
+              <w:t xml:space="preserve"> Client</w:t>
+            </w:r>
+            <w:r>
+              <w:rPr>
+                <w:noProof/>
+                <w:webHidden/>
+              </w:rPr>
+              <w:tab/>
+            </w:r>
+            <w:r>
+              <w:rPr>
+                <w:noProof/>
+                <w:webHidden/>
+              </w:rPr>
+              <w:fldChar w:fldCharType="begin"/>
+            </w:r>
+            <w:r>
+              <w:rPr>
+                <w:noProof/>
+                <w:webHidden/>
+              </w:rPr>
+              <w:instrText xml:space="preserve"> PAGEREF _Toc417043424 \h </w:instrText>
+            </w:r>
+            <w:r>
+              <w:rPr>
+                <w:noProof/>
+                <w:webHidden/>
+              </w:rPr>
+            </w:r>
+            <w:r>
+              <w:rPr>
+                <w:noProof/>
+                <w:webHidden/>
+              </w:rPr>
+              <w:fldChar w:fldCharType="separate"/>
+            </w:r>
+            <w:r>
+              <w:rPr>
+                <w:noProof/>
+                <w:webHidden/>
+              </w:rPr>
+              <w:t>4</w:t>
+            </w:r>
+            <w:r>
+              <w:rPr>
+                <w:noProof/>
+                <w:webHidden/>
+              </w:rPr>
+              <w:fldChar w:fldCharType="end"/>
+            </w:r>
+          </w:hyperlink>
+        </w:p>
+        <w:p>
+          <w:pPr>
+            <w:pStyle w:val="TM2"/>
+            <w:tabs>
+              <w:tab w:val="right" w:leader="dot" w:pos="9060"/>
+            </w:tabs>
+            <w:rPr>
+              <w:rFonts w:eastAsiaTheme="minorEastAsia" w:cstheme="minorBidi"/>
+              <w:noProof/>
+              <w:sz w:val="22"/>
+              <w:lang w:eastAsia="fr-CH"/>
+            </w:rPr>
+          </w:pPr>
+          <w:hyperlink w:anchor="_Toc417043425" w:history="1">
+            <w:r>
+              <w:rPr>
+                <w:rStyle w:val="Lienhypertexte"/>
+                <w:rFonts w:cstheme="minorHAnsi"/>
+                <w:noProof/>
+              </w:rPr>
+              <w:t>3.3.</w:t>
+            </w:r>
+            <w:r>
+              <w:rPr>
+                <w:rStyle w:val="Lienhypertexte"/>
+                <w:noProof/>
+              </w:rPr>
+              <w:t xml:space="preserve"> Client espion</w:t>
+            </w:r>
+            <w:r>
+              <w:rPr>
+                <w:noProof/>
+                <w:webHidden/>
+              </w:rPr>
+              <w:tab/>
+            </w:r>
+            <w:r>
+              <w:rPr>
+                <w:noProof/>
+                <w:webHidden/>
+              </w:rPr>
+              <w:fldChar w:fldCharType="begin"/>
+            </w:r>
+            <w:r>
+              <w:rPr>
+                <w:noProof/>
+                <w:webHidden/>
+              </w:rPr>
+              <w:instrText xml:space="preserve"> PAGEREF _Toc417043425 \h </w:instrText>
+            </w:r>
+            <w:r>
+              <w:rPr>
+                <w:noProof/>
+                <w:webHidden/>
+              </w:rPr>
+            </w:r>
+            <w:r>
+              <w:rPr>
+                <w:noProof/>
+                <w:webHidden/>
+              </w:rPr>
+              <w:fldChar w:fldCharType="separate"/>
+            </w:r>
+            <w:r>
+              <w:rPr>
+                <w:noProof/>
+                <w:webHidden/>
+              </w:rPr>
+              <w:t>4</w:t>
+            </w:r>
+            <w:r>
+              <w:rPr>
+                <w:noProof/>
+                <w:webHidden/>
+              </w:rPr>
+              <w:fldChar w:fldCharType="end"/>
+            </w:r>
+          </w:hyperlink>
+        </w:p>
+        <w:p>
+          <w:pPr>
+            <w:pStyle w:val="TM2"/>
+            <w:tabs>
+              <w:tab w:val="right" w:leader="dot" w:pos="9060"/>
+            </w:tabs>
+            <w:rPr>
+              <w:rFonts w:eastAsiaTheme="minorEastAsia" w:cstheme="minorBidi"/>
+              <w:noProof/>
+              <w:sz w:val="22"/>
+              <w:lang w:eastAsia="fr-CH"/>
+            </w:rPr>
+          </w:pPr>
+          <w:hyperlink w:anchor="_Toc417043426" w:history="1">
+            <w:r>
+              <w:rPr>
+                <w:rStyle w:val="Lienhypertexte"/>
+                <w:rFonts w:cstheme="minorHAnsi"/>
+                <w:noProof/>
+              </w:rPr>
+              <w:t>3.4.</w:t>
+            </w:r>
+            <w:r>
+              <w:rPr>
+                <w:rStyle w:val="Lienhypertexte"/>
+                <w:noProof/>
+              </w:rPr>
+              <w:t xml:space="preserve"> Base de données</w:t>
+            </w:r>
+            <w:r>
+              <w:rPr>
+                <w:noProof/>
+                <w:webHidden/>
+              </w:rPr>
+              <w:tab/>
+            </w:r>
+            <w:r>
+              <w:rPr>
+                <w:noProof/>
+                <w:webHidden/>
+              </w:rPr>
+              <w:fldChar w:fldCharType="begin"/>
+            </w:r>
+            <w:r>
+              <w:rPr>
+                <w:noProof/>
+                <w:webHidden/>
+              </w:rPr>
+              <w:instrText xml:space="preserve"> PAGEREF _Toc417043426 \h </w:instrText>
+            </w:r>
+            <w:r>
+              <w:rPr>
+                <w:noProof/>
+                <w:webHidden/>
+              </w:rPr>
+            </w:r>
+            <w:r>
+              <w:rPr>
+                <w:noProof/>
+                <w:webHidden/>
+              </w:rPr>
+              <w:fldChar w:fldCharType="separate"/>
+            </w:r>
+            <w:r>
+              <w:rPr>
+                <w:noProof/>
+                <w:webHidden/>
+              </w:rPr>
+              <w:t>4</w:t>
+            </w:r>
+            <w:r>
+              <w:rPr>
+                <w:noProof/>
+                <w:webHidden/>
+              </w:rPr>
+              <w:fldChar w:fldCharType="end"/>
+            </w:r>
+          </w:hyperlink>
+        </w:p>
+        <w:p>
+          <w:pPr>
+            <w:pStyle w:val="TM1"/>
+            <w:tabs>
+              <w:tab w:val="right" w:leader="dot" w:pos="9060"/>
+            </w:tabs>
+            <w:rPr>
+              <w:rFonts w:eastAsiaTheme="minorEastAsia" w:cstheme="minorBidi"/>
+              <w:b w:val="0"/>
+              <w:noProof/>
+              <w:sz w:val="22"/>
+              <w:lang w:eastAsia="fr-CH"/>
+            </w:rPr>
+          </w:pPr>
+          <w:hyperlink w:anchor="_Toc417043427" w:history="1">
+            <w:r>
+              <w:rPr>
+                <w:rStyle w:val="Lienhypertexte"/>
+                <w:rFonts w:cstheme="minorHAnsi"/>
+                <w:noProof/>
+              </w:rPr>
+              <w:t>4.</w:t>
+            </w:r>
+            <w:r>
+              <w:rPr>
+                <w:rStyle w:val="Lienhypertexte"/>
+                <w:noProof/>
+              </w:rPr>
+              <w:t xml:space="preserve"> Déroulement d’une partie</w:t>
+            </w:r>
+            <w:r>
+              <w:rPr>
+                <w:noProof/>
+                <w:webHidden/>
+              </w:rPr>
+              <w:tab/>
+            </w:r>
+            <w:r>
+              <w:rPr>
+                <w:noProof/>
+                <w:webHidden/>
+              </w:rPr>
+              <w:fldChar w:fldCharType="begin"/>
+            </w:r>
+            <w:r>
+              <w:rPr>
+                <w:noProof/>
+                <w:webHidden/>
+              </w:rPr>
+              <w:instrText xml:space="preserve"> PAGEREF _Toc417043427 \h </w:instrText>
+            </w:r>
+            <w:r>
+              <w:rPr>
+                <w:noProof/>
+                <w:webHidden/>
+              </w:rPr>
+            </w:r>
+            <w:r>
+              <w:rPr>
+                <w:noProof/>
+                <w:webHidden/>
+              </w:rPr>
+              <w:fldChar w:fldCharType="separate"/>
+            </w:r>
+            <w:r>
+              <w:rPr>
+                <w:noProof/>
+                <w:webHidden/>
+              </w:rPr>
+              <w:t>5</w:t>
+            </w:r>
+            <w:r>
+              <w:rPr>
+                <w:noProof/>
+                <w:webHidden/>
+              </w:rPr>
+              <w:fldChar w:fldCharType="end"/>
+            </w:r>
+          </w:hyperlink>
+        </w:p>
+        <w:p>
+          <w:pPr>
+            <w:pStyle w:val="TM1"/>
+            <w:tabs>
+              <w:tab w:val="right" w:leader="dot" w:pos="9060"/>
+            </w:tabs>
+            <w:rPr>
+              <w:rFonts w:eastAsiaTheme="minorEastAsia" w:cstheme="minorBidi"/>
+              <w:b w:val="0"/>
+              <w:noProof/>
+              <w:sz w:val="22"/>
+              <w:lang w:eastAsia="fr-CH"/>
+            </w:rPr>
+          </w:pPr>
+          <w:hyperlink w:anchor="_Toc417043428" w:history="1">
+            <w:r>
+              <w:rPr>
+                <w:rStyle w:val="Lienhypertexte"/>
+                <w:rFonts w:cstheme="minorHAnsi"/>
+                <w:noProof/>
+              </w:rPr>
+              <w:t>5.</w:t>
+            </w:r>
+            <w:r>
+              <w:rPr>
+                <w:rStyle w:val="Lienhypertexte"/>
+                <w:noProof/>
+              </w:rPr>
+              <w:t xml:space="preserve"> Développement</w:t>
+            </w:r>
+            <w:r>
+              <w:rPr>
+                <w:noProof/>
+                <w:webHidden/>
+              </w:rPr>
+              <w:tab/>
+            </w:r>
+            <w:r>
+              <w:rPr>
+                <w:noProof/>
+                <w:webHidden/>
+              </w:rPr>
+              <w:fldChar w:fldCharType="begin"/>
+            </w:r>
+            <w:r>
+              <w:rPr>
+                <w:noProof/>
+                <w:webHidden/>
+              </w:rPr>
+              <w:instrText xml:space="preserve"> PAGEREF _Toc417043428 \h </w:instrText>
+            </w:r>
+            <w:r>
+              <w:rPr>
+                <w:noProof/>
+                <w:webHidden/>
+              </w:rPr>
+            </w:r>
+            <w:r>
+              <w:rPr>
+                <w:noProof/>
+                <w:webHidden/>
+              </w:rPr>
+              <w:fldChar w:fldCharType="separate"/>
+            </w:r>
+            <w:r>
+              <w:rPr>
+                <w:noProof/>
+                <w:webHidden/>
+              </w:rPr>
+              <w:t>5</w:t>
+            </w:r>
+            <w:r>
+              <w:rPr>
+                <w:noProof/>
+                <w:webHidden/>
+              </w:rPr>
+              <w:fldChar w:fldCharType="end"/>
+            </w:r>
+          </w:hyperlink>
+        </w:p>
+        <w:p>
+          <w:pPr>
+            <w:pStyle w:val="TM2"/>
+            <w:tabs>
+              <w:tab w:val="right" w:leader="dot" w:pos="9060"/>
+            </w:tabs>
+            <w:rPr>
+              <w:rFonts w:eastAsiaTheme="minorEastAsia" w:cstheme="minorBidi"/>
+              <w:noProof/>
+              <w:sz w:val="22"/>
+              <w:lang w:eastAsia="fr-CH"/>
+            </w:rPr>
+          </w:pPr>
+          <w:hyperlink w:anchor="_Toc417043429" w:history="1">
+            <w:r>
+              <w:rPr>
+                <w:rStyle w:val="Lienhypertexte"/>
+                <w:rFonts w:cstheme="minorHAnsi"/>
+                <w:noProof/>
+              </w:rPr>
+              <w:t>5.1.</w:t>
+            </w:r>
+            <w:r>
+              <w:rPr>
+                <w:rStyle w:val="Lienhypertexte"/>
+                <w:noProof/>
+              </w:rPr>
+              <w:t xml:space="preserve"> Fenêtre nécessaires</w:t>
+            </w:r>
+            <w:r>
+              <w:rPr>
+                <w:noProof/>
+                <w:webHidden/>
+              </w:rPr>
+              <w:tab/>
+            </w:r>
+            <w:r>
+              <w:rPr>
+                <w:noProof/>
+                <w:webHidden/>
+              </w:rPr>
+              <w:fldChar w:fldCharType="begin"/>
+            </w:r>
+            <w:r>
+              <w:rPr>
+                <w:noProof/>
+                <w:webHidden/>
+              </w:rPr>
+              <w:instrText xml:space="preserve"> PAGEREF _Toc417043429 \h </w:instrText>
+            </w:r>
+            <w:r>
+              <w:rPr>
+                <w:noProof/>
+                <w:webHidden/>
+              </w:rPr>
+            </w:r>
+            <w:r>
+              <w:rPr>
+                <w:noProof/>
+                <w:webHidden/>
+              </w:rPr>
+              <w:fldChar w:fldCharType="separate"/>
+            </w:r>
+            <w:r>
+              <w:rPr>
+                <w:noProof/>
+                <w:webHidden/>
+              </w:rPr>
+              <w:t>5</w:t>
+            </w:r>
+            <w:r>
+              <w:rPr>
+                <w:noProof/>
+                <w:webHidden/>
+              </w:rPr>
+              <w:fldChar w:fldCharType="end"/>
+            </w:r>
+          </w:hyperlink>
+        </w:p>
+        <w:p>
+          <w:pPr>
+            <w:rPr>
+              <w:b/>
+              <w:bCs/>
+              <w:lang w:val="fr-FR"/>
+            </w:rPr>
+          </w:pPr>
+          <w:r>
+            <w:rPr>
+              <w:b/>
+              <w:bCs/>
+              <w:lang w:val="fr-FR"/>
+            </w:rPr>
+            <w:fldChar w:fldCharType="end"/>
+          </w:r>
+        </w:p>
+      </w:sdtContent>
+    </w:sdt>
+    <w:p>
+      <w:pPr>
+        <w:spacing w:before="0" w:after="200" w:line="276" w:lineRule="auto"/>
+        <w:jc w:val="left"/>
+        <w:rPr>
+          <w:b/>
+          <w:bCs/>
+          <w:lang w:val="fr-FR"/>
+        </w:rPr>
+      </w:pPr>
+      <w:r>
+        <w:rPr>
+          <w:b/>
+          <w:bCs/>
+          <w:lang w:val="fr-FR"/>
+        </w:rPr>
+        <w:br w:type="page"/>
+      </w:r>
+    </w:p>
+    <w:p>
+      <w:pPr>
+        <w:pStyle w:val="Titre1"/>
+      </w:pPr>
+      <w:bookmarkStart w:id="0" w:name="_Toc417043420"/>
+      <w:r>
+        <w:lastRenderedPageBreak/>
+        <w:t>Introduction</w:t>
+      </w:r>
+      <w:bookmarkEnd w:id="0"/>
+    </w:p>
+    <w:p>
+      <w:proofErr w:type="spellStart"/>
+      <w:r>
+        <w:t>WarTanks</w:t>
+      </w:r>
+      <w:proofErr w:type="spellEnd"/>
+      <w:r>
+        <w:t xml:space="preserve"> est un jeu de combat de tanks en 2 dimensions. Les combats se passent sur des cartes </w:t>
       </w:r>
       <w:r>
         <w:t>2D en vue de dessus. Un combat oppose 2 joueurs ou plus</w:t>
       </w:r>
       <w:r>
-        <w:t xml:space="preserve"> dans un « deathmatch » (matche à mort), c’est donc le dernier joueur en vie qui gagne la partie.</w:t>
+        <w:t xml:space="preserve"> dans un « </w:t>
+      </w:r>
+      <w:proofErr w:type="spellStart"/>
+      <w:r>
+        <w:t>deathmatch</w:t>
+      </w:r>
+      <w:proofErr w:type="spellEnd"/>
+      <w:r>
+        <w:t> » (matche à mort), c’est donc le dernier joueur en vie qui gagne la partie.</w:t>
       </w:r>
     </w:p>
     <w:p>
       <w:pPr>
         <w:pStyle w:val="Titre1"/>
       </w:pPr>
-      <w:r>
+      <w:bookmarkStart w:id="1" w:name="_Toc417043421"/>
+      <w:r>
+        <w:t>Planning</w:t>
+      </w:r>
+      <w:bookmarkStart w:id="2" w:name="_GoBack"/>
+      <w:bookmarkEnd w:id="1"/>
+      <w:bookmarkEnd w:id="2"/>
+    </w:p>
+    <w:p>
+      <w:r>
+        <w:t xml:space="preserve">Le développement se déroulera en </w:t>
+      </w:r>
+      <w:r>
+        <w:t>7 itérations</w:t>
+      </w:r>
+      <w:r>
+        <w:t xml:space="preserve"> d’une semaine chacune</w:t>
+      </w:r>
+      <w:r>
+        <w:t>.</w:t>
+      </w:r>
+      <w:r>
+        <w:t xml:space="preserve"> </w:t>
+      </w:r>
+      <w:r>
+        <w:t xml:space="preserve">Les échéances </w:t>
+      </w:r>
+      <w:r>
+        <w:t xml:space="preserve">et les tâches </w:t>
+      </w:r>
+      <w:r>
+        <w:t>des itérations sont planifiées comme suit :</w:t>
+      </w:r>
+    </w:p>
+    <w:p>
+      <w:pPr>
+        <w:pStyle w:val="Titre4nonrpertori"/>
+      </w:pPr>
+      <w:r>
+        <w:t>Première itération</w:t>
+      </w:r>
+    </w:p>
+    <w:p>
+      <w:r>
+        <w:t xml:space="preserve">Échéance : </w:t>
+      </w:r>
+      <w:r>
+        <w:t>Vendredi 24 avril 2015 13h00</w:t>
+      </w:r>
+    </w:p>
+    <w:p>
+      <w:r>
+        <w:t xml:space="preserve">Travail à </w:t>
+      </w:r>
+      <w:r>
+        <w:t>effectuer</w:t>
+      </w:r>
+      <w:r>
+        <w:t> :</w:t>
+      </w:r>
+    </w:p>
+    <w:p>
+      <w:pPr>
+        <w:pStyle w:val="Paragraphedeliste"/>
+        <w:numPr>
+          <w:ilvl w:val="0"/>
+          <w:numId w:val="39"/>
+        </w:numPr>
+      </w:pPr>
+      <w:r>
+        <w:t>Cahier des charges</w:t>
+      </w:r>
+      <w:r>
+        <w:t>.</w:t>
+      </w:r>
+    </w:p>
+    <w:p>
+      <w:pPr>
+        <w:pStyle w:val="Paragraphedeliste"/>
+        <w:numPr>
+          <w:ilvl w:val="0"/>
+          <w:numId w:val="39"/>
+        </w:numPr>
+      </w:pPr>
+      <w:r>
+        <w:t>Architecture du programme (schéma UML</w:t>
+      </w:r>
+      <w:r>
+        <w:t>, classes</w:t>
+      </w:r>
+      <w:r>
+        <w:t>)</w:t>
+      </w:r>
+      <w:r>
+        <w:t>.</w:t>
+      </w:r>
+    </w:p>
+    <w:p>
+      <w:pPr>
+        <w:pStyle w:val="Paragraphedeliste"/>
+        <w:numPr>
+          <w:ilvl w:val="0"/>
+          <w:numId w:val="39"/>
+        </w:numPr>
+      </w:pPr>
+      <w:r>
+        <w:t>Schéma relationnel de la base de données</w:t>
+      </w:r>
+      <w:r>
+        <w:t>.</w:t>
+      </w:r>
+    </w:p>
+    <w:p>
+      <w:pPr>
+        <w:pStyle w:val="Paragraphedeliste"/>
+        <w:numPr>
+          <w:ilvl w:val="0"/>
+          <w:numId w:val="39"/>
+        </w:numPr>
+      </w:pPr>
+      <w:r>
+        <w:t xml:space="preserve">Prototype du </w:t>
+      </w:r>
+      <w:proofErr w:type="spellStart"/>
+      <w:r>
+        <w:t>launcher</w:t>
+      </w:r>
+      <w:proofErr w:type="spellEnd"/>
+      <w:r>
+        <w:t>.</w:t>
+      </w:r>
+    </w:p>
+    <w:p>
+      <w:pPr>
+        <w:pStyle w:val="Titre4nonrpertori"/>
+      </w:pPr>
+      <w:r>
+        <w:t>Deuxième itération</w:t>
+      </w:r>
+    </w:p>
+    <w:p>
+      <w:r>
+        <w:t xml:space="preserve">Échéance : </w:t>
+      </w:r>
+      <w:r>
+        <w:t>Vendredi 1</w:t>
+      </w:r>
+      <w:r>
+        <w:rPr>
+          <w:vertAlign w:val="superscript"/>
+        </w:rPr>
+        <w:t>er</w:t>
+      </w:r>
+      <w:r>
+        <w:t xml:space="preserve"> mai 2015 13h00</w:t>
+      </w:r>
+    </w:p>
+    <w:p>
+      <w:r>
+        <w:t>Travail à effectuer :</w:t>
+      </w:r>
+    </w:p>
+    <w:p>
+      <w:pPr>
+        <w:pStyle w:val="Paragraphedeliste"/>
+        <w:numPr>
+          <w:ilvl w:val="0"/>
+          <w:numId w:val="40"/>
+        </w:numPr>
+      </w:pPr>
+      <w:r>
+        <w:t xml:space="preserve">Communication </w:t>
+      </w:r>
+      <w:r>
+        <w:t xml:space="preserve">de base </w:t>
+      </w:r>
+      <w:r>
+        <w:t>client-serveur</w:t>
+      </w:r>
+      <w:r>
+        <w:t xml:space="preserve"> fonctionnelle</w:t>
+      </w:r>
+      <w:r>
+        <w:t xml:space="preserve"> (connexion, déconnexion)</w:t>
+      </w:r>
+      <w:r>
+        <w:t>.</w:t>
+      </w:r>
+    </w:p>
+    <w:p>
+      <w:pPr>
+        <w:pStyle w:val="Paragraphedeliste"/>
+        <w:numPr>
+          <w:ilvl w:val="0"/>
+          <w:numId w:val="40"/>
+        </w:numPr>
+      </w:pPr>
+      <w:r>
+        <w:t>Implémentation de toutes les fenêtres</w:t>
+      </w:r>
+      <w:r>
+        <w:t xml:space="preserve"> sauf </w:t>
+      </w:r>
+      <w:r>
+        <w:t>la fenêtre de jeu</w:t>
+      </w:r>
+      <w:r>
+        <w:t>.</w:t>
+      </w:r>
+    </w:p>
+    <w:p>
+      <w:pPr>
+        <w:pStyle w:val="Paragraphedeliste"/>
+        <w:numPr>
+          <w:ilvl w:val="0"/>
+          <w:numId w:val="40"/>
+        </w:numPr>
+      </w:pPr>
+      <w:r>
+        <w:t>Création de la base de données.</w:t>
+      </w:r>
+    </w:p>
+    <w:p>
+      <w:pPr>
+        <w:pStyle w:val="Titre4nonrpertori"/>
+      </w:pPr>
+      <w:r>
+        <w:t>Troisième itération</w:t>
+      </w:r>
+    </w:p>
+    <w:p>
+      <w:r>
+        <w:t xml:space="preserve">Échéance : </w:t>
+      </w:r>
+      <w:r>
+        <w:t>Vendredi 8 mai 2015 13h00</w:t>
+      </w:r>
+      <w:r>
+        <w:t xml:space="preserve"> </w:t>
+      </w:r>
+    </w:p>
+    <w:p>
+      <w:r>
+        <w:t>Travail à effectuer :</w:t>
+      </w:r>
+    </w:p>
+    <w:p>
+      <w:pPr>
+        <w:pStyle w:val="Paragraphedeliste"/>
+        <w:numPr>
+          <w:ilvl w:val="0"/>
+          <w:numId w:val="40"/>
+        </w:numPr>
+      </w:pPr>
+      <w:r>
+        <w:t>Implémentation de la fenêtre de jeu.</w:t>
+      </w:r>
+    </w:p>
+    <w:p>
+      <w:pPr>
+        <w:pStyle w:val="Paragraphedeliste"/>
+        <w:numPr>
+          <w:ilvl w:val="0"/>
+          <w:numId w:val="40"/>
+        </w:numPr>
+      </w:pPr>
+      <w:r>
+        <w:t>Implémentation du d</w:t>
+      </w:r>
+      <w:r>
+        <w:t>éplacement des tanks</w:t>
+      </w:r>
+      <w:r>
+        <w:t xml:space="preserve"> dans la fenêtre de jeu</w:t>
+      </w:r>
+      <w:r>
+        <w:t>.</w:t>
+      </w:r>
+    </w:p>
+    <w:p>
+      <w:pPr>
+        <w:pStyle w:val="Paragraphedeliste"/>
+        <w:numPr>
+          <w:ilvl w:val="0"/>
+          <w:numId w:val="40"/>
+        </w:numPr>
+      </w:pPr>
+      <w:r>
+        <w:t>Les tanks peuvent tirer.</w:t>
+      </w:r>
+    </w:p>
+    <w:p>
+      <w:pPr>
+        <w:pStyle w:val="Paragraphedeliste"/>
+        <w:numPr>
+          <w:ilvl w:val="0"/>
+          <w:numId w:val="40"/>
+        </w:numPr>
+      </w:pPr>
+      <w:r>
+        <w:t>Tout ça, t</w:t>
+      </w:r>
+      <w:r>
+        <w:t>oujours en local.</w:t>
+      </w:r>
+    </w:p>
+    <w:p>
+      <w:pPr>
+        <w:pStyle w:val="Titre4nonrpertori"/>
+      </w:pPr>
+      <w:r>
+        <w:t>Quatrième itération</w:t>
+      </w:r>
+    </w:p>
+    <w:p>
+      <w:r>
+        <w:t xml:space="preserve">Échéance : </w:t>
+      </w:r>
+      <w:r>
+        <w:t>Vendredi 15 mai 2015</w:t>
+      </w:r>
+      <w:r>
+        <w:t xml:space="preserve"> 13h00</w:t>
+      </w:r>
+      <w:r>
+        <w:t xml:space="preserve"> </w:t>
+      </w:r>
+    </w:p>
+    <w:p>
+      <w:pPr>
+        <w:tabs>
+          <w:tab w:val="left" w:pos="2430"/>
+        </w:tabs>
+      </w:pPr>
+      <w:r>
+        <w:t>Travail à effectuer :</w:t>
+      </w:r>
+      <w:r>
+        <w:tab/>
+      </w:r>
+    </w:p>
+    <w:p>
+      <w:pPr>
+        <w:pStyle w:val="Paragraphedeliste"/>
+        <w:numPr>
+          <w:ilvl w:val="0"/>
+          <w:numId w:val="40"/>
+        </w:numPr>
+      </w:pPr>
+      <w:r>
+        <w:t>Synchronisation du jeu entre le client et le serveur.</w:t>
+      </w:r>
+    </w:p>
+    <w:p>
+      <w:pPr>
+        <w:pStyle w:val="Titre4nonrpertori"/>
+      </w:pPr>
+      <w:r>
+        <w:lastRenderedPageBreak/>
+        <w:t>Cinquième itération</w:t>
+      </w:r>
+    </w:p>
+    <w:p>
+      <w:r>
+        <w:t xml:space="preserve">Échéance : </w:t>
+      </w:r>
+      <w:r>
+        <w:t xml:space="preserve">Vendredi </w:t>
+      </w:r>
+      <w:r>
+        <w:t>22 mai 2015</w:t>
+      </w:r>
+      <w:r>
+        <w:t xml:space="preserve"> 13h00</w:t>
+      </w:r>
+      <w:r>
+        <w:t xml:space="preserve"> </w:t>
+      </w:r>
+    </w:p>
+    <w:p>
+      <w:r>
+        <w:t>Travail à effectuer :</w:t>
+      </w:r>
+    </w:p>
+    <w:p>
+      <w:pPr>
+        <w:pStyle w:val="Paragraphedeliste"/>
+        <w:numPr>
+          <w:ilvl w:val="0"/>
+          <w:numId w:val="40"/>
+        </w:numPr>
+      </w:pPr>
+      <w:r>
+        <w:t>Synchronisation du jeu entre le client et le serveur.</w:t>
+      </w:r>
+    </w:p>
+    <w:p>
+      <w:pPr>
+        <w:pStyle w:val="Titre4nonrpertori"/>
+      </w:pPr>
+      <w:r>
+        <w:t>Sixième itération</w:t>
+      </w:r>
+    </w:p>
+    <w:p>
+      <w:r>
+        <w:t xml:space="preserve">Échéance : </w:t>
+      </w:r>
+      <w:r>
+        <w:t xml:space="preserve">Vendredi </w:t>
+      </w:r>
+      <w:r>
+        <w:t>29 mai 2015</w:t>
+      </w:r>
+      <w:r>
+        <w:t xml:space="preserve"> 13h00</w:t>
+      </w:r>
+      <w:r>
+        <w:t xml:space="preserve"> </w:t>
+      </w:r>
+    </w:p>
+    <w:p>
+      <w:r>
+        <w:t>Travail à effectuer :</w:t>
+      </w:r>
+    </w:p>
+    <w:p>
+      <w:pPr>
+        <w:pStyle w:val="Paragraphedeliste"/>
+        <w:numPr>
+          <w:ilvl w:val="0"/>
+          <w:numId w:val="40"/>
+        </w:numPr>
+      </w:pPr>
+      <w:r>
+        <w:t xml:space="preserve">Tests et </w:t>
+      </w:r>
+      <w:proofErr w:type="spellStart"/>
+      <w:r>
+        <w:t>débug</w:t>
+      </w:r>
+      <w:proofErr w:type="spellEnd"/>
+      <w:r>
+        <w:t>.</w:t>
+      </w:r>
+    </w:p>
+    <w:p>
+      <w:pPr>
+        <w:pStyle w:val="Titre4nonrpertori"/>
+      </w:pPr>
+      <w:r>
+        <w:t>Septième itération</w:t>
+      </w:r>
+    </w:p>
+    <w:p>
+      <w:r>
+        <w:t xml:space="preserve">Échéance : </w:t>
+      </w:r>
+      <w:r>
+        <w:t xml:space="preserve">Vendredi </w:t>
+      </w:r>
+      <w:r>
+        <w:t>5 juin 2015</w:t>
+      </w:r>
+      <w:r>
+        <w:t xml:space="preserve"> 13h00</w:t>
+      </w:r>
+      <w:r>
+        <w:t xml:space="preserve"> </w:t>
+      </w:r>
+    </w:p>
+    <w:p>
+      <w:r>
+        <w:t>Travail à effectuer :</w:t>
+      </w:r>
+    </w:p>
+    <w:p>
+      <w:pPr>
+        <w:pStyle w:val="Paragraphedeliste"/>
+        <w:numPr>
+          <w:ilvl w:val="0"/>
+          <w:numId w:val="40"/>
+        </w:numPr>
+      </w:pPr>
+      <w:r>
+        <w:t xml:space="preserve">Tests et </w:t>
+      </w:r>
+      <w:proofErr w:type="spellStart"/>
+      <w:r>
+        <w:t>débug</w:t>
+      </w:r>
+      <w:proofErr w:type="spellEnd"/>
+      <w:r>
+        <w:t>.</w:t>
+      </w:r>
+    </w:p>
+    <w:p>
+      <w:pPr>
+        <w:spacing w:before="0" w:after="200" w:line="276" w:lineRule="auto"/>
+        <w:jc w:val="left"/>
+      </w:pPr>
+      <w:r>
+        <w:br w:type="page"/>
+      </w:r>
+    </w:p>
+    <w:p>
+      <w:pPr>
+        <w:pStyle w:val="Titre1"/>
+      </w:pPr>
+      <w:bookmarkStart w:id="3" w:name="_Toc417043422"/>
+      <w:r>
+        <w:lastRenderedPageBreak/>
         <w:t>Implémentation</w:t>
       </w:r>
+      <w:bookmarkEnd w:id="3"/>
     </w:p>
     <w:p>
       <w:pPr>
         <w:pStyle w:val="Titre2"/>
       </w:pPr>
+      <w:bookmarkStart w:id="4" w:name="_Toc417043423"/>
       <w:r>
         <w:t>Serveur</w:t>
       </w:r>
+      <w:bookmarkEnd w:id="4"/>
     </w:p>
     <w:p>
       <w:pPr>
@@ -85,9 +1499,11 @@
       <w:pPr>
         <w:pStyle w:val="Titre2"/>
       </w:pPr>
+      <w:bookmarkStart w:id="5" w:name="_Toc417043424"/>
       <w:r>
         <w:t>Client</w:t>
       </w:r>
+      <w:bookmarkEnd w:id="5"/>
     </w:p>
     <w:p>
       <w:pPr>
@@ -189,9 +1605,11 @@
       <w:pPr>
         <w:pStyle w:val="Titre2"/>
       </w:pPr>
+      <w:bookmarkStart w:id="6" w:name="_Toc417043425"/>
       <w:r>
         <w:t>Client espion</w:t>
       </w:r>
+      <w:bookmarkEnd w:id="6"/>
     </w:p>
     <w:p>
       <w:pPr>
@@ -209,9 +1627,11 @@
       <w:pPr>
         <w:pStyle w:val="Titre2"/>
       </w:pPr>
+      <w:bookmarkStart w:id="7" w:name="_Toc417043426"/>
       <w:r>
         <w:t>Base de données</w:t>
       </w:r>
+      <w:bookmarkEnd w:id="7"/>
     </w:p>
     <w:p>
       <w:r>
@@ -264,27 +1684,33 @@
       <w:pPr>
         <w:pStyle w:val="Titre1"/>
       </w:pPr>
+      <w:bookmarkStart w:id="8" w:name="_Toc417043427"/>
       <w:r>
         <w:lastRenderedPageBreak/>
         <w:t>Déroulement d’une partie</w:t>
       </w:r>
+      <w:bookmarkEnd w:id="8"/>
     </w:p>
     <w:p/>
     <w:p>
       <w:pPr>
         <w:pStyle w:val="Titre1"/>
       </w:pPr>
+      <w:bookmarkStart w:id="9" w:name="_Toc417043428"/>
       <w:r>
         <w:t>Développement</w:t>
       </w:r>
+      <w:bookmarkEnd w:id="9"/>
     </w:p>
     <w:p>
       <w:pPr>
         <w:pStyle w:val="Titre2"/>
       </w:pPr>
+      <w:bookmarkStart w:id="10" w:name="_Toc417043429"/>
       <w:r>
         <w:t>Fenêtre nécessaires</w:t>
       </w:r>
+      <w:bookmarkEnd w:id="10"/>
     </w:p>
     <w:p>
       <w:pPr>
@@ -331,15 +1757,7 @@
         </w:numPr>
       </w:pPr>
       <w:r>
-        <w:t xml:space="preserve">Fenêtre de connexion au serveur </w:t>
-      </w:r>
-      <w:bookmarkStart w:id="0" w:name="_GoBack"/>
-      <w:bookmarkEnd w:id="0"/>
-      <w:r>
-        <w:t>(tous les joueurs)</w:t>
-      </w:r>
-      <w:r>
-        <w:t>.</w:t>
+        <w:t>Fenêtre de connexion au serveur (tous les joueurs).</w:t>
       </w:r>
     </w:p>
     <w:p>
@@ -473,7 +1891,7 @@
               <w:rPr>
                 <w:noProof/>
               </w:rPr>
-              <w:t>2</w:t>
+              <w:t>5</w:t>
             </w:r>
             <w:r>
               <w:fldChar w:fldCharType="end"/>
@@ -581,8 +1999,16 @@
             <w:rPr>
               <w:lang w:val="en-US"/>
             </w:rPr>
-            <w:t>Benoit Zuckschwerdt</w:t>
+            <w:t xml:space="preserve">Benoit </w:t>
           </w:r>
+          <w:proofErr w:type="spellStart"/>
+          <w:r>
+            <w:rPr>
+              <w:lang w:val="en-US"/>
+            </w:rPr>
+            <w:t>Zuckschwerdt</w:t>
+          </w:r>
+          <w:proofErr w:type="spellEnd"/>
           <w:r>
             <w:rPr>
               <w:lang w:val="en-US"/>
@@ -594,11 +2020,6 @@
               <w:lang w:val="en-US"/>
             </w:rPr>
             <w:br/>
-          </w:r>
-          <w:r>
-            <w:rPr>
-              <w:lang w:val="en-US"/>
-            </w:rPr>
             <w:t>Ngueukam Djeuda Wilfried Karel</w:t>
           </w:r>
         </w:p>
@@ -658,7 +2079,7 @@
             <w:rPr>
               <w:noProof/>
             </w:rPr>
-            <w:t>27.03.2015</w:t>
+            <w:t>17.04.2015</w:t>
           </w:r>
           <w:r>
             <w:fldChar w:fldCharType="end"/>
@@ -699,6 +2120,7 @@
               <w:lang w:val="en-US"/>
             </w:rPr>
           </w:pPr>
+          <w:proofErr w:type="spellStart"/>
           <w:r>
             <w:rPr>
               <w:b/>
@@ -706,6 +2128,7 @@
             </w:rPr>
             <w:t>WarTanks</w:t>
           </w:r>
+          <w:proofErr w:type="spellEnd"/>
         </w:p>
       </w:tc>
       <w:tc>
@@ -1851,6 +3274,119 @@
     </w:lvl>
   </w:abstractNum>
   <w:abstractNum w:abstractNumId="17">
+    <w:nsid w:val="56693129"/>
+    <w:multiLevelType w:val="hybridMultilevel"/>
+    <w:tmpl w:val="70A63424"/>
+    <w:lvl w:ilvl="0" w:tplc="100C0001">
+      <w:start w:val="1"/>
+      <w:numFmt w:val="bullet"/>
+      <w:lvlText w:val=""/>
+      <w:lvlJc w:val="left"/>
+      <w:pPr>
+        <w:ind w:left="720" w:hanging="360"/>
+      </w:pPr>
+      <w:rPr>
+        <w:rFonts w:ascii="Symbol" w:hAnsi="Symbol" w:hint="default"/>
+      </w:rPr>
+    </w:lvl>
+    <w:lvl w:ilvl="1" w:tplc="100C0003" w:tentative="1">
+      <w:start w:val="1"/>
+      <w:numFmt w:val="bullet"/>
+      <w:lvlText w:val="o"/>
+      <w:lvlJc w:val="left"/>
+      <w:pPr>
+        <w:ind w:left="1440" w:hanging="360"/>
+      </w:pPr>
+      <w:rPr>
+        <w:rFonts w:ascii="Courier New" w:hAnsi="Courier New" w:cs="Courier New" w:hint="default"/>
+      </w:rPr>
+    </w:lvl>
+    <w:lvl w:ilvl="2" w:tplc="100C0005" w:tentative="1">
+      <w:start w:val="1"/>
+      <w:numFmt w:val="bullet"/>
+      <w:lvlText w:val=""/>
+      <w:lvlJc w:val="left"/>
+      <w:pPr>
+        <w:ind w:left="2160" w:hanging="360"/>
+      </w:pPr>
+      <w:rPr>
+        <w:rFonts w:ascii="Wingdings" w:hAnsi="Wingdings" w:hint="default"/>
+      </w:rPr>
+    </w:lvl>
+    <w:lvl w:ilvl="3" w:tplc="100C0001" w:tentative="1">
+      <w:start w:val="1"/>
+      <w:numFmt w:val="bullet"/>
+      <w:lvlText w:val=""/>
+      <w:lvlJc w:val="left"/>
+      <w:pPr>
+        <w:ind w:left="2880" w:hanging="360"/>
+      </w:pPr>
+      <w:rPr>
+        <w:rFonts w:ascii="Symbol" w:hAnsi="Symbol" w:hint="default"/>
+      </w:rPr>
+    </w:lvl>
+    <w:lvl w:ilvl="4" w:tplc="100C0003" w:tentative="1">
+      <w:start w:val="1"/>
+      <w:numFmt w:val="bullet"/>
+      <w:lvlText w:val="o"/>
+      <w:lvlJc w:val="left"/>
+      <w:pPr>
+        <w:ind w:left="3600" w:hanging="360"/>
+      </w:pPr>
+      <w:rPr>
+        <w:rFonts w:ascii="Courier New" w:hAnsi="Courier New" w:cs="Courier New" w:hint="default"/>
+      </w:rPr>
+    </w:lvl>
+    <w:lvl w:ilvl="5" w:tplc="100C0005" w:tentative="1">
+      <w:start w:val="1"/>
+      <w:numFmt w:val="bullet"/>
+      <w:lvlText w:val=""/>
+      <w:lvlJc w:val="left"/>
+      <w:pPr>
+        <w:ind w:left="4320" w:hanging="360"/>
+      </w:pPr>
+      <w:rPr>
+        <w:rFonts w:ascii="Wingdings" w:hAnsi="Wingdings" w:hint="default"/>
+      </w:rPr>
+    </w:lvl>
+    <w:lvl w:ilvl="6" w:tplc="100C0001" w:tentative="1">
+      <w:start w:val="1"/>
+      <w:numFmt w:val="bullet"/>
+      <w:lvlText w:val=""/>
+      <w:lvlJc w:val="left"/>
+      <w:pPr>
+        <w:ind w:left="5040" w:hanging="360"/>
+      </w:pPr>
+      <w:rPr>
+        <w:rFonts w:ascii="Symbol" w:hAnsi="Symbol" w:hint="default"/>
+      </w:rPr>
+    </w:lvl>
+    <w:lvl w:ilvl="7" w:tplc="100C0003" w:tentative="1">
+      <w:start w:val="1"/>
+      <w:numFmt w:val="bullet"/>
+      <w:lvlText w:val="o"/>
+      <w:lvlJc w:val="left"/>
+      <w:pPr>
+        <w:ind w:left="5760" w:hanging="360"/>
+      </w:pPr>
+      <w:rPr>
+        <w:rFonts w:ascii="Courier New" w:hAnsi="Courier New" w:cs="Courier New" w:hint="default"/>
+      </w:rPr>
+    </w:lvl>
+    <w:lvl w:ilvl="8" w:tplc="100C0005" w:tentative="1">
+      <w:start w:val="1"/>
+      <w:numFmt w:val="bullet"/>
+      <w:lvlText w:val=""/>
+      <w:lvlJc w:val="left"/>
+      <w:pPr>
+        <w:ind w:left="6480" w:hanging="360"/>
+      </w:pPr>
+      <w:rPr>
+        <w:rFonts w:ascii="Wingdings" w:hAnsi="Wingdings" w:hint="default"/>
+      </w:rPr>
+    </w:lvl>
+  </w:abstractNum>
+  <w:abstractNum w:abstractNumId="18">
     <w:nsid w:val="57424B6B"/>
     <w:multiLevelType w:val="hybridMultilevel"/>
     <w:tmpl w:val="37CE44D4"/>
@@ -1963,7 +3499,7 @@
       </w:rPr>
     </w:lvl>
   </w:abstractNum>
-  <w:abstractNum w:abstractNumId="18">
+  <w:abstractNum w:abstractNumId="19">
     <w:nsid w:val="59AE3217"/>
     <w:multiLevelType w:val="hybridMultilevel"/>
     <w:tmpl w:val="351E3D1A"/>
@@ -2076,7 +3612,7 @@
       </w:rPr>
     </w:lvl>
   </w:abstractNum>
-  <w:abstractNum w:abstractNumId="19">
+  <w:abstractNum w:abstractNumId="20">
     <w:nsid w:val="5E911C5F"/>
     <w:multiLevelType w:val="multilevel"/>
     <w:tmpl w:val="34AADF1E"/>
@@ -2197,7 +3733,7 @@
       </w:rPr>
     </w:lvl>
   </w:abstractNum>
-  <w:abstractNum w:abstractNumId="20">
+  <w:abstractNum w:abstractNumId="21">
     <w:nsid w:val="6B6854E5"/>
     <w:multiLevelType w:val="multilevel"/>
     <w:tmpl w:val="0BF2C524"/>
@@ -2401,7 +3937,7 @@
       </w:rPr>
     </w:lvl>
   </w:abstractNum>
-  <w:abstractNum w:abstractNumId="21">
+  <w:abstractNum w:abstractNumId="22">
     <w:nsid w:val="72753B56"/>
     <w:multiLevelType w:val="hybridMultilevel"/>
     <w:tmpl w:val="1700E4A2"/>
@@ -2514,7 +4050,120 @@
       </w:rPr>
     </w:lvl>
   </w:abstractNum>
-  <w:abstractNum w:abstractNumId="22">
+  <w:abstractNum w:abstractNumId="23">
+    <w:nsid w:val="75050555"/>
+    <w:multiLevelType w:val="hybridMultilevel"/>
+    <w:tmpl w:val="A9EC4E00"/>
+    <w:lvl w:ilvl="0" w:tplc="100C0001">
+      <w:start w:val="1"/>
+      <w:numFmt w:val="bullet"/>
+      <w:lvlText w:val=""/>
+      <w:lvlJc w:val="left"/>
+      <w:pPr>
+        <w:ind w:left="720" w:hanging="360"/>
+      </w:pPr>
+      <w:rPr>
+        <w:rFonts w:ascii="Symbol" w:hAnsi="Symbol" w:hint="default"/>
+      </w:rPr>
+    </w:lvl>
+    <w:lvl w:ilvl="1" w:tplc="100C0003" w:tentative="1">
+      <w:start w:val="1"/>
+      <w:numFmt w:val="bullet"/>
+      <w:lvlText w:val="o"/>
+      <w:lvlJc w:val="left"/>
+      <w:pPr>
+        <w:ind w:left="1440" w:hanging="360"/>
+      </w:pPr>
+      <w:rPr>
+        <w:rFonts w:ascii="Courier New" w:hAnsi="Courier New" w:cs="Courier New" w:hint="default"/>
+      </w:rPr>
+    </w:lvl>
+    <w:lvl w:ilvl="2" w:tplc="100C0005" w:tentative="1">
+      <w:start w:val="1"/>
+      <w:numFmt w:val="bullet"/>
+      <w:lvlText w:val=""/>
+      <w:lvlJc w:val="left"/>
+      <w:pPr>
+        <w:ind w:left="2160" w:hanging="360"/>
+      </w:pPr>
+      <w:rPr>
+        <w:rFonts w:ascii="Wingdings" w:hAnsi="Wingdings" w:hint="default"/>
+      </w:rPr>
+    </w:lvl>
+    <w:lvl w:ilvl="3" w:tplc="100C0001" w:tentative="1">
+      <w:start w:val="1"/>
+      <w:numFmt w:val="bullet"/>
+      <w:lvlText w:val=""/>
+      <w:lvlJc w:val="left"/>
+      <w:pPr>
+        <w:ind w:left="2880" w:hanging="360"/>
+      </w:pPr>
+      <w:rPr>
+        <w:rFonts w:ascii="Symbol" w:hAnsi="Symbol" w:hint="default"/>
+      </w:rPr>
+    </w:lvl>
+    <w:lvl w:ilvl="4" w:tplc="100C0003" w:tentative="1">
+      <w:start w:val="1"/>
+      <w:numFmt w:val="bullet"/>
+      <w:lvlText w:val="o"/>
+      <w:lvlJc w:val="left"/>
+      <w:pPr>
+        <w:ind w:left="3600" w:hanging="360"/>
+      </w:pPr>
+      <w:rPr>
+        <w:rFonts w:ascii="Courier New" w:hAnsi="Courier New" w:cs="Courier New" w:hint="default"/>
+      </w:rPr>
+    </w:lvl>
+    <w:lvl w:ilvl="5" w:tplc="100C0005" w:tentative="1">
+      <w:start w:val="1"/>
+      <w:numFmt w:val="bullet"/>
+      <w:lvlText w:val=""/>
+      <w:lvlJc w:val="left"/>
+      <w:pPr>
+        <w:ind w:left="4320" w:hanging="360"/>
+      </w:pPr>
+      <w:rPr>
+        <w:rFonts w:ascii="Wingdings" w:hAnsi="Wingdings" w:hint="default"/>
+      </w:rPr>
+    </w:lvl>
+    <w:lvl w:ilvl="6" w:tplc="100C0001" w:tentative="1">
+      <w:start w:val="1"/>
+      <w:numFmt w:val="bullet"/>
+      <w:lvlText w:val=""/>
+      <w:lvlJc w:val="left"/>
+      <w:pPr>
+        <w:ind w:left="5040" w:hanging="360"/>
+      </w:pPr>
+      <w:rPr>
+        <w:rFonts w:ascii="Symbol" w:hAnsi="Symbol" w:hint="default"/>
+      </w:rPr>
+    </w:lvl>
+    <w:lvl w:ilvl="7" w:tplc="100C0003" w:tentative="1">
+      <w:start w:val="1"/>
+      <w:numFmt w:val="bullet"/>
+      <w:lvlText w:val="o"/>
+      <w:lvlJc w:val="left"/>
+      <w:pPr>
+        <w:ind w:left="5760" w:hanging="360"/>
+      </w:pPr>
+      <w:rPr>
+        <w:rFonts w:ascii="Courier New" w:hAnsi="Courier New" w:cs="Courier New" w:hint="default"/>
+      </w:rPr>
+    </w:lvl>
+    <w:lvl w:ilvl="8" w:tplc="100C0005" w:tentative="1">
+      <w:start w:val="1"/>
+      <w:numFmt w:val="bullet"/>
+      <w:lvlText w:val=""/>
+      <w:lvlJc w:val="left"/>
+      <w:pPr>
+        <w:ind w:left="6480" w:hanging="360"/>
+      </w:pPr>
+      <w:rPr>
+        <w:rFonts w:ascii="Wingdings" w:hAnsi="Wingdings" w:hint="default"/>
+      </w:rPr>
+    </w:lvl>
+  </w:abstractNum>
+  <w:abstractNum w:abstractNumId="24">
     <w:nsid w:val="75372096"/>
     <w:multiLevelType w:val="hybridMultilevel"/>
     <w:tmpl w:val="6F4E87F8"/>
@@ -2627,7 +4276,7 @@
       </w:rPr>
     </w:lvl>
   </w:abstractNum>
-  <w:abstractNum w:abstractNumId="23">
+  <w:abstractNum w:abstractNumId="25">
     <w:nsid w:val="76E57302"/>
     <w:multiLevelType w:val="hybridMultilevel"/>
     <w:tmpl w:val="CA8AA052"/>
@@ -2713,7 +4362,7 @@
       </w:pPr>
     </w:lvl>
   </w:abstractNum>
-  <w:abstractNum w:abstractNumId="24">
+  <w:abstractNum w:abstractNumId="26">
     <w:nsid w:val="7A2A78A0"/>
     <w:multiLevelType w:val="hybridMultilevel"/>
     <w:tmpl w:val="D0B670E6"/>
@@ -2727,6 +4376,119 @@
       </w:pPr>
       <w:rPr>
         <w:rFonts w:hint="default"/>
+      </w:rPr>
+    </w:lvl>
+    <w:lvl w:ilvl="1" w:tplc="100C0003" w:tentative="1">
+      <w:start w:val="1"/>
+      <w:numFmt w:val="bullet"/>
+      <w:lvlText w:val="o"/>
+      <w:lvlJc w:val="left"/>
+      <w:pPr>
+        <w:ind w:left="1440" w:hanging="360"/>
+      </w:pPr>
+      <w:rPr>
+        <w:rFonts w:ascii="Courier New" w:hAnsi="Courier New" w:cs="Courier New" w:hint="default"/>
+      </w:rPr>
+    </w:lvl>
+    <w:lvl w:ilvl="2" w:tplc="100C0005" w:tentative="1">
+      <w:start w:val="1"/>
+      <w:numFmt w:val="bullet"/>
+      <w:lvlText w:val=""/>
+      <w:lvlJc w:val="left"/>
+      <w:pPr>
+        <w:ind w:left="2160" w:hanging="360"/>
+      </w:pPr>
+      <w:rPr>
+        <w:rFonts w:ascii="Wingdings" w:hAnsi="Wingdings" w:hint="default"/>
+      </w:rPr>
+    </w:lvl>
+    <w:lvl w:ilvl="3" w:tplc="100C0001" w:tentative="1">
+      <w:start w:val="1"/>
+      <w:numFmt w:val="bullet"/>
+      <w:lvlText w:val=""/>
+      <w:lvlJc w:val="left"/>
+      <w:pPr>
+        <w:ind w:left="2880" w:hanging="360"/>
+      </w:pPr>
+      <w:rPr>
+        <w:rFonts w:ascii="Symbol" w:hAnsi="Symbol" w:hint="default"/>
+      </w:rPr>
+    </w:lvl>
+    <w:lvl w:ilvl="4" w:tplc="100C0003" w:tentative="1">
+      <w:start w:val="1"/>
+      <w:numFmt w:val="bullet"/>
+      <w:lvlText w:val="o"/>
+      <w:lvlJc w:val="left"/>
+      <w:pPr>
+        <w:ind w:left="3600" w:hanging="360"/>
+      </w:pPr>
+      <w:rPr>
+        <w:rFonts w:ascii="Courier New" w:hAnsi="Courier New" w:cs="Courier New" w:hint="default"/>
+      </w:rPr>
+    </w:lvl>
+    <w:lvl w:ilvl="5" w:tplc="100C0005" w:tentative="1">
+      <w:start w:val="1"/>
+      <w:numFmt w:val="bullet"/>
+      <w:lvlText w:val=""/>
+      <w:lvlJc w:val="left"/>
+      <w:pPr>
+        <w:ind w:left="4320" w:hanging="360"/>
+      </w:pPr>
+      <w:rPr>
+        <w:rFonts w:ascii="Wingdings" w:hAnsi="Wingdings" w:hint="default"/>
+      </w:rPr>
+    </w:lvl>
+    <w:lvl w:ilvl="6" w:tplc="100C0001" w:tentative="1">
+      <w:start w:val="1"/>
+      <w:numFmt w:val="bullet"/>
+      <w:lvlText w:val=""/>
+      <w:lvlJc w:val="left"/>
+      <w:pPr>
+        <w:ind w:left="5040" w:hanging="360"/>
+      </w:pPr>
+      <w:rPr>
+        <w:rFonts w:ascii="Symbol" w:hAnsi="Symbol" w:hint="default"/>
+      </w:rPr>
+    </w:lvl>
+    <w:lvl w:ilvl="7" w:tplc="100C0003" w:tentative="1">
+      <w:start w:val="1"/>
+      <w:numFmt w:val="bullet"/>
+      <w:lvlText w:val="o"/>
+      <w:lvlJc w:val="left"/>
+      <w:pPr>
+        <w:ind w:left="5760" w:hanging="360"/>
+      </w:pPr>
+      <w:rPr>
+        <w:rFonts w:ascii="Courier New" w:hAnsi="Courier New" w:cs="Courier New" w:hint="default"/>
+      </w:rPr>
+    </w:lvl>
+    <w:lvl w:ilvl="8" w:tplc="100C0005" w:tentative="1">
+      <w:start w:val="1"/>
+      <w:numFmt w:val="bullet"/>
+      <w:lvlText w:val=""/>
+      <w:lvlJc w:val="left"/>
+      <w:pPr>
+        <w:ind w:left="6480" w:hanging="360"/>
+      </w:pPr>
+      <w:rPr>
+        <w:rFonts w:ascii="Wingdings" w:hAnsi="Wingdings" w:hint="default"/>
+      </w:rPr>
+    </w:lvl>
+  </w:abstractNum>
+  <w:abstractNum w:abstractNumId="27">
+    <w:nsid w:val="7BE60880"/>
+    <w:multiLevelType w:val="hybridMultilevel"/>
+    <w:tmpl w:val="6CDCCE1A"/>
+    <w:lvl w:ilvl="0" w:tplc="100C0001">
+      <w:start w:val="1"/>
+      <w:numFmt w:val="bullet"/>
+      <w:lvlText w:val=""/>
+      <w:lvlJc w:val="left"/>
+      <w:pPr>
+        <w:ind w:left="720" w:hanging="360"/>
+      </w:pPr>
+      <w:rPr>
+        <w:rFonts w:ascii="Symbol" w:hAnsi="Symbol" w:hint="default"/>
       </w:rPr>
     </w:lvl>
     <w:lvl w:ilvl="1" w:tplc="100C0003" w:tentative="1">
@@ -2833,25 +4595,25 @@
     <w:abstractNumId w:val="13"/>
   </w:num>
   <w:num w:numId="3">
-    <w:abstractNumId w:val="17"/>
+    <w:abstractNumId w:val="18"/>
   </w:num>
   <w:num w:numId="4">
-    <w:abstractNumId w:val="24"/>
+    <w:abstractNumId w:val="26"/>
   </w:num>
   <w:num w:numId="5">
-    <w:abstractNumId w:val="23"/>
+    <w:abstractNumId w:val="25"/>
   </w:num>
   <w:num w:numId="6">
     <w:abstractNumId w:val="15"/>
   </w:num>
   <w:num w:numId="7">
-    <w:abstractNumId w:val="19"/>
+    <w:abstractNumId w:val="20"/>
   </w:num>
   <w:num w:numId="8">
-    <w:abstractNumId w:val="20"/>
+    <w:abstractNumId w:val="21"/>
   </w:num>
   <w:num w:numId="9">
-    <w:abstractNumId w:val="20"/>
+    <w:abstractNumId w:val="21"/>
     <w:lvlOverride w:ilvl="0">
       <w:startOverride w:val="1"/>
     </w:lvlOverride>
@@ -2881,7 +4643,7 @@
     </w:lvlOverride>
   </w:num>
   <w:num w:numId="10">
-    <w:abstractNumId w:val="20"/>
+    <w:abstractNumId w:val="21"/>
     <w:lvlOverride w:ilvl="0">
       <w:startOverride w:val="1"/>
     </w:lvlOverride>
@@ -2911,7 +4673,7 @@
     </w:lvlOverride>
   </w:num>
   <w:num w:numId="11">
-    <w:abstractNumId w:val="20"/>
+    <w:abstractNumId w:val="21"/>
     <w:lvlOverride w:ilvl="0">
       <w:startOverride w:val="1"/>
     </w:lvlOverride>
@@ -2971,16 +4733,16 @@
     <w:abstractNumId w:val="4"/>
   </w:num>
   <w:num w:numId="22">
-    <w:abstractNumId w:val="20"/>
+    <w:abstractNumId w:val="21"/>
   </w:num>
   <w:num w:numId="23">
-    <w:abstractNumId w:val="20"/>
+    <w:abstractNumId w:val="21"/>
   </w:num>
   <w:num w:numId="24">
-    <w:abstractNumId w:val="20"/>
+    <w:abstractNumId w:val="21"/>
   </w:num>
   <w:num w:numId="25">
-    <w:abstractNumId w:val="20"/>
+    <w:abstractNumId w:val="21"/>
   </w:num>
   <w:num w:numId="26">
     <w:abstractNumId w:val="11"/>
@@ -3106,7 +4868,7 @@
     </w:lvlOverride>
   </w:num>
   <w:num w:numId="31">
-    <w:abstractNumId w:val="22"/>
+    <w:abstractNumId w:val="24"/>
   </w:num>
   <w:num w:numId="32">
     <w:abstractNumId w:val="11"/>
@@ -3142,16 +4904,25 @@
     <w:abstractNumId w:val="10"/>
   </w:num>
   <w:num w:numId="34">
-    <w:abstractNumId w:val="21"/>
+    <w:abstractNumId w:val="22"/>
   </w:num>
   <w:num w:numId="35">
-    <w:abstractNumId w:val="18"/>
+    <w:abstractNumId w:val="19"/>
   </w:num>
   <w:num w:numId="36">
     <w:abstractNumId w:val="14"/>
   </w:num>
   <w:num w:numId="37">
     <w:abstractNumId w:val="12"/>
+  </w:num>
+  <w:num w:numId="38">
+    <w:abstractNumId w:val="17"/>
+  </w:num>
+  <w:num w:numId="39">
+    <w:abstractNumId w:val="27"/>
+  </w:num>
+  <w:num w:numId="40">
+    <w:abstractNumId w:val="23"/>
   </w:num>
 </w:numbering>
 </file>
@@ -3421,7 +5192,7 @@
     <w:lsdException w:name="Colorful List Accent 6" w:uiPriority="72"/>
     <w:lsdException w:name="Colorful Grid Accent 6" w:uiPriority="73"/>
     <w:lsdException w:name="Bibliography" w:semiHidden="1" w:unhideWhenUsed="1"/>
-    <w:lsdException w:name="TOC Heading" w:semiHidden="1" w:unhideWhenUsed="1"/>
+    <w:lsdException w:name="TOC Heading" w:semiHidden="1" w:uiPriority="39" w:unhideWhenUsed="1" w:qFormat="1"/>
     <w:lsdException w:name="Plain Table 1" w:uiPriority="41"/>
     <w:lsdException w:name="Plain Table 2" w:uiPriority="42"/>
     <w:lsdException w:name="Plain Table 3" w:uiPriority="43"/>
@@ -4139,6 +5910,31 @@
       <w:contextualSpacing/>
     </w:pPr>
   </w:style>
+  <w:style w:type="paragraph" w:styleId="En-ttedetabledesmatires">
+    <w:name w:val="TOC Heading"/>
+    <w:basedOn w:val="Titre1"/>
+    <w:next w:val="Normal"/>
+    <w:uiPriority w:val="39"/>
+    <w:unhideWhenUsed/>
+    <w:qFormat/>
+    <w:rsid w:val="0031117F"/>
+    <w:pPr>
+      <w:numPr>
+        <w:numId w:val="0"/>
+      </w:numPr>
+      <w:spacing w:before="240" w:after="0" w:line="259" w:lineRule="auto"/>
+      <w:outlineLvl w:val="9"/>
+    </w:pPr>
+    <w:rPr>
+      <w:rFonts w:asciiTheme="majorHAnsi" w:hAnsiTheme="majorHAnsi"/>
+      <w:b w:val="0"/>
+      <w:bCs w:val="0"/>
+      <w:color w:val="365F91" w:themeColor="accent1" w:themeShade="BF"/>
+      <w:sz w:val="32"/>
+      <w:szCs w:val="32"/>
+      <w:lang w:eastAsia="fr-CH"/>
+    </w:rPr>
+  </w:style>
 </w:styles>
 </file>
 
@@ -4430,7 +6226,7 @@
 </file>
 
 <file path=customXml/itemProps1.xml><?xml version="1.0" encoding="utf-8"?>
-<ds:datastoreItem xmlns:ds="http://schemas.openxmlformats.org/officeDocument/2006/customXml" ds:itemID="{BDF7720B-1462-4399-8656-E00FBE1130C0}">
+<ds:datastoreItem xmlns:ds="http://schemas.openxmlformats.org/officeDocument/2006/customXml" ds:itemID="{98599F49-BB56-4A6F-A28C-0E7F4D81B5A1}">
   <ds:schemaRefs>
     <ds:schemaRef ds:uri="http://schemas.openxmlformats.org/officeDocument/2006/bibliography"/>
   </ds:schemaRefs>

</xml_diff>

<commit_message>
Database, use case, gitignore
</commit_message>
<xml_diff>
--- a/doc/cahier_des_charges/cahier_des_charges.docx
+++ b/doc/cahier_des_charges/cahier_des_charges.docx
@@ -6,6 +6,8 @@
       <w:pPr>
         <w:pStyle w:val="Titre"/>
       </w:pPr>
+      <w:bookmarkStart w:id="0" w:name="_GoBack"/>
+      <w:bookmarkEnd w:id="0"/>
       <w:r>
         <w:t>Projet GEN</w:t>
       </w:r>
@@ -21,7 +23,11 @@
     <w:sdt>
       <w:sdtPr>
         <w:rPr>
-          <w:lang w:val="fr-FR"/>
+          <w:rFonts w:asciiTheme="minorHAnsi" w:eastAsiaTheme="minorHAnsi" w:hAnsiTheme="minorHAnsi" w:cstheme="minorBidi"/>
+          <w:color w:val="auto"/>
+          <w:sz w:val="24"/>
+          <w:szCs w:val="22"/>
+          <w:lang w:val="fr-FR" w:eastAsia="fr-FR"/>
         </w:rPr>
         <w:id w:val="-1111809471"/>
         <w:docPartObj>
@@ -31,13 +37,8 @@
       </w:sdtPr>
       <w:sdtEndPr>
         <w:rPr>
-          <w:rFonts w:asciiTheme="minorHAnsi" w:eastAsiaTheme="minorHAnsi" w:hAnsiTheme="minorHAnsi" w:cstheme="minorBidi"/>
           <w:b/>
           <w:bCs/>
-          <w:color w:val="auto"/>
-          <w:sz w:val="24"/>
-          <w:szCs w:val="22"/>
-          <w:lang w:eastAsia="fr-FR"/>
         </w:rPr>
       </w:sdtEndPr>
       <w:sdtContent>
@@ -898,12 +899,12 @@
       <w:pPr>
         <w:pStyle w:val="Titre1"/>
       </w:pPr>
-      <w:bookmarkStart w:id="0" w:name="_Toc417043420"/>
+      <w:bookmarkStart w:id="1" w:name="_Toc417043420"/>
       <w:r>
         <w:lastRenderedPageBreak/>
         <w:t>Introduction</w:t>
       </w:r>
-      <w:bookmarkEnd w:id="0"/>
+      <w:bookmarkEnd w:id="1"/>
     </w:p>
     <w:p>
       <w:proofErr w:type="spellStart"/>
@@ -933,12 +934,10 @@
       <w:pPr>
         <w:pStyle w:val="Titre1"/>
       </w:pPr>
-      <w:bookmarkStart w:id="1" w:name="_Toc417043421"/>
+      <w:bookmarkStart w:id="2" w:name="_Toc417043421"/>
       <w:r>
         <w:t>Planning</w:t>
       </w:r>
-      <w:bookmarkStart w:id="2" w:name="_GoBack"/>
-      <w:bookmarkEnd w:id="1"/>
       <w:bookmarkEnd w:id="2"/>
     </w:p>
     <w:p>
@@ -1134,10 +1133,7 @@
         <w:t>Implémentation de toutes les fenêtres</w:t>
       </w:r>
       <w:r>
-        <w:t xml:space="preserve"> sauf </w:t>
-      </w:r>
-      <w:r>
-        <w:t>la fenêtre de jeu</w:t>
+        <w:t xml:space="preserve"> sauf la fenêtre de jeu</w:t>
       </w:r>
       <w:r>
         <w:t>.</w:t>
@@ -1252,10 +1248,7 @@
         <w:t xml:space="preserve">Échéance : </w:t>
       </w:r>
       <w:r>
-        <w:t>Vendredi 15 mai 2015</w:t>
-      </w:r>
-      <w:r>
-        <w:t xml:space="preserve"> 13h00</w:t>
+        <w:t>Vendredi 15 mai 2015 13h00</w:t>
       </w:r>
       <w:r>
         <w:t xml:space="preserve"> </w:t>
@@ -1300,13 +1293,7 @@
         <w:t xml:space="preserve">Échéance : </w:t>
       </w:r>
       <w:r>
-        <w:t xml:space="preserve">Vendredi </w:t>
-      </w:r>
-      <w:r>
-        <w:t>22 mai 2015</w:t>
-      </w:r>
-      <w:r>
-        <w:t xml:space="preserve"> 13h00</w:t>
+        <w:t>Vendredi 22 mai 2015 13h00</w:t>
       </w:r>
       <w:r>
         <w:t xml:space="preserve"> </w:t>
@@ -1342,13 +1329,7 @@
         <w:t xml:space="preserve">Échéance : </w:t>
       </w:r>
       <w:r>
-        <w:t xml:space="preserve">Vendredi </w:t>
-      </w:r>
-      <w:r>
-        <w:t>29 mai 2015</w:t>
-      </w:r>
-      <w:r>
-        <w:t xml:space="preserve"> 13h00</w:t>
+        <w:t>Vendredi 29 mai 2015 13h00</w:t>
       </w:r>
       <w:r>
         <w:t xml:space="preserve"> </w:t>
@@ -1392,13 +1373,7 @@
         <w:t xml:space="preserve">Échéance : </w:t>
       </w:r>
       <w:r>
-        <w:t xml:space="preserve">Vendredi </w:t>
-      </w:r>
-      <w:r>
-        <w:t>5 juin 2015</w:t>
-      </w:r>
-      <w:r>
-        <w:t xml:space="preserve"> 13h00</w:t>
+        <w:t>Vendredi 5 juin 2015 13h00</w:t>
       </w:r>
       <w:r>
         <w:t xml:space="preserve"> </w:t>
@@ -1870,7 +1845,7 @@
               <w:rPr>
                 <w:noProof/>
               </w:rPr>
-              <w:t>2</w:t>
+              <w:t>4</w:t>
             </w:r>
             <w:r>
               <w:fldChar w:fldCharType="end"/>
@@ -6226,7 +6201,7 @@
 </file>
 
 <file path=customXml/itemProps1.xml><?xml version="1.0" encoding="utf-8"?>
-<ds:datastoreItem xmlns:ds="http://schemas.openxmlformats.org/officeDocument/2006/customXml" ds:itemID="{98599F49-BB56-4A6F-A28C-0E7F4D81B5A1}">
+<ds:datastoreItem xmlns:ds="http://schemas.openxmlformats.org/officeDocument/2006/customXml" ds:itemID="{B1F4957E-8E17-45AE-BAD9-A854247044A5}">
   <ds:schemaRefs>
     <ds:schemaRef ds:uri="http://schemas.openxmlformats.org/officeDocument/2006/bibliography"/>
   </ds:schemaRefs>

</xml_diff>

<commit_message>
Cachier des charges -> Rapport intermédiare
</commit_message>
<xml_diff>
--- a/doc/cahier_des_charges/cahier_des_charges.docx
+++ b/doc/cahier_des_charges/cahier_des_charges.docx
@@ -2,6 +2,8 @@
 <file path=word/document.xml><?xml version="1.0" encoding="utf-8"?>
 <w:document xmlns:wpc="http://schemas.microsoft.com/office/word/2010/wordprocessingCanvas" xmlns:mc="http://schemas.openxmlformats.org/markup-compatibility/2006" xmlns:o="urn:schemas-microsoft-com:office:office" xmlns:r="http://schemas.openxmlformats.org/officeDocument/2006/relationships" xmlns:m="http://schemas.openxmlformats.org/officeDocument/2006/math" xmlns:v="urn:schemas-microsoft-com:vml" xmlns:wp14="http://schemas.microsoft.com/office/word/2010/wordprocessingDrawing" xmlns:wp="http://schemas.openxmlformats.org/drawingml/2006/wordprocessingDrawing" xmlns:w10="urn:schemas-microsoft-com:office:word" xmlns:w="http://schemas.openxmlformats.org/wordprocessingml/2006/main" xmlns:w14="http://schemas.microsoft.com/office/word/2010/wordml" xmlns:w15="http://schemas.microsoft.com/office/word/2012/wordml" xmlns:wpg="http://schemas.microsoft.com/office/word/2010/wordprocessingGroup" xmlns:wpi="http://schemas.microsoft.com/office/word/2010/wordprocessingInk" xmlns:wne="http://schemas.microsoft.com/office/word/2006/wordml" xmlns:wps="http://schemas.microsoft.com/office/word/2010/wordprocessingShape" mc:Ignorable="w14 w15 wp14">
   <w:body>
+    <w:bookmarkStart w:id="0" w:name="_GoBack" w:displacedByCustomXml="next"/>
+    <w:bookmarkEnd w:id="0" w:displacedByCustomXml="next"/>
     <w:sdt>
       <w:sdtPr>
         <w:rPr>
@@ -115,11 +117,9 @@
           <w:r>
             <w:t xml:space="preserve">Projet de GEN - </w:t>
           </w:r>
-          <w:proofErr w:type="spellStart"/>
           <w:r>
             <w:t>WarTanks</w:t>
           </w:r>
-          <w:proofErr w:type="spellEnd"/>
         </w:p>
         <w:p>
           <w:pPr>
@@ -180,13 +180,8 @@
             <w:jc w:val="left"/>
           </w:pPr>
           <w:r>
-            <w:rPr>
-              <w:lang w:val="en-US"/>
-            </w:rPr>
             <w:t>Simon Baehler</w:t>
           </w:r>
-          <w:bookmarkStart w:id="0" w:name="_GoBack"/>
-          <w:bookmarkEnd w:id="0"/>
         </w:p>
         <w:p>
           <w:pPr>
@@ -215,13 +210,8 @@
             <w:jc w:val="left"/>
           </w:pPr>
           <w:r>
-            <w:t xml:space="preserve">Sandy </w:t>
+            <w:t>Sandy Vibert</w:t>
           </w:r>
-          <w:proofErr w:type="spellStart"/>
-          <w:r>
-            <w:t>Vibert</w:t>
-          </w:r>
-          <w:proofErr w:type="spellEnd"/>
         </w:p>
         <w:p/>
         <w:p>
@@ -2229,21 +2219,8 @@
       <w:bookmarkEnd w:id="1"/>
     </w:p>
     <w:p>
-      <w:proofErr w:type="spellStart"/>
-      <w:r>
-        <w:t>WarTanks</w:t>
-      </w:r>
-      <w:proofErr w:type="spellEnd"/>
-      <w:r>
-        <w:t xml:space="preserve"> est un jeu de combat de tanks en 2 dimensions. Les combats se passent sur des cartes 2D en vue de dessus. Un combat oppose 2 joueurs ou plus dans un « </w:t>
-      </w:r>
-      <w:proofErr w:type="spellStart"/>
-      <w:r>
-        <w:t>deathmatch</w:t>
-      </w:r>
-      <w:proofErr w:type="spellEnd"/>
-      <w:r>
-        <w:t> » (matche à mort), c’est donc le dernier joueur en vie qui gagne la partie.</w:t>
+      <w:r>
+        <w:t>WarTanks est un jeu de combat de tanks en 2 dimensions. Les combats se passent sur des cartes 2D en vue de dessus. Un combat oppose 2 joueurs ou plus dans un « deathmatch » (matche à mort), c’est donc le dernier joueur en vie qui gagne la partie.</w:t>
       </w:r>
     </w:p>
     <w:p>
@@ -2695,7 +2672,7 @@
           <v:shape id="_x0000_i1025" type="#_x0000_t75" style="width:400.5pt;height:341pt" o:ole="">
             <v:imagedata r:id="rId9" o:title=""/>
           </v:shape>
-          <o:OLEObject Type="Embed" ProgID="Visio.Drawing.15" ShapeID="_x0000_i1025" DrawAspect="Content" ObjectID="_1491080018" r:id="rId10"/>
+          <o:OLEObject Type="Embed" ProgID="Visio.Drawing.15" ShapeID="_x0000_i1025" DrawAspect="Content" ObjectID="_1491112084" r:id="rId10"/>
         </w:object>
       </w:r>
     </w:p>
@@ -2941,16 +2918,8 @@
         <w:rPr>
           <w:lang w:val="en-US"/>
         </w:rPr>
-        <w:t xml:space="preserve">Simon Baehler, Armand Delessert, Benoit </w:t>
-      </w:r>
-      <w:proofErr w:type="spellStart"/>
-      <w:r>
-        <w:rPr>
-          <w:lang w:val="en-US"/>
-        </w:rPr>
-        <w:t>Zuckschwerdt</w:t>
-      </w:r>
-      <w:proofErr w:type="spellEnd"/>
+        <w:t>Simon Baehler, Armand Delessert, Benoit Zuckschwerdt</w:t>
+      </w:r>
       <w:r>
         <w:rPr>
           <w:lang w:val="en-US"/>
@@ -3064,15 +3033,7 @@
         </w:numPr>
       </w:pPr>
       <w:r>
-        <w:t xml:space="preserve">Prototype du </w:t>
-      </w:r>
-      <w:proofErr w:type="spellStart"/>
-      <w:r>
-        <w:t>launcher</w:t>
-      </w:r>
-      <w:proofErr w:type="spellEnd"/>
-      <w:r>
-        <w:t>.</w:t>
+        <w:t>Prototype du launcher.</w:t>
       </w:r>
     </w:p>
     <w:p>
@@ -3312,15 +3273,7 @@
         </w:numPr>
       </w:pPr>
       <w:r>
-        <w:t xml:space="preserve">Tests et </w:t>
-      </w:r>
-      <w:proofErr w:type="spellStart"/>
-      <w:r>
-        <w:t>débug</w:t>
-      </w:r>
-      <w:proofErr w:type="spellEnd"/>
-      <w:r>
-        <w:t>.</w:t>
+        <w:t>Tests et débug.</w:t>
       </w:r>
     </w:p>
     <w:p>
@@ -3353,15 +3306,7 @@
         </w:numPr>
       </w:pPr>
       <w:r>
-        <w:t xml:space="preserve">Tests et </w:t>
-      </w:r>
-      <w:proofErr w:type="spellStart"/>
-      <w:r>
-        <w:t>débug</w:t>
-      </w:r>
-      <w:proofErr w:type="spellEnd"/>
-      <w:r>
-        <w:t>.</w:t>
+        <w:t>Tests et débug.</w:t>
       </w:r>
     </w:p>
     <w:p>
@@ -3964,6 +3909,7 @@
         <w:docPartUnique/>
       </w:docPartObj>
     </w:sdtPr>
+    <w:sdtEndPr/>
     <w:sdtContent>
       <w:sdt>
         <w:sdtPr>
@@ -3973,6 +3919,7 @@
             <w:docPartUnique/>
           </w:docPartObj>
         </w:sdtPr>
+        <w:sdtEndPr/>
         <w:sdtContent>
           <w:p>
             <w:pPr>
@@ -4121,16 +4068,8 @@
             <w:rPr>
               <w:lang w:val="en-US"/>
             </w:rPr>
-            <w:t xml:space="preserve">Benoit </w:t>
+            <w:t>Benoit Zuckschwerdt</w:t>
           </w:r>
-          <w:proofErr w:type="spellStart"/>
-          <w:r>
-            <w:rPr>
-              <w:lang w:val="en-US"/>
-            </w:rPr>
-            <w:t>Zuckschwerdt</w:t>
-          </w:r>
-          <w:proofErr w:type="spellEnd"/>
           <w:r>
             <w:rPr>
               <w:lang w:val="en-US"/>
@@ -4163,16 +4102,8 @@
             <w:rPr>
               <w:b/>
             </w:rPr>
-            <w:t xml:space="preserve">Projet de GEN - </w:t>
+            <w:t>Projet de GEN - WarTanks</w:t>
           </w:r>
-          <w:proofErr w:type="spellStart"/>
-          <w:r>
-            <w:rPr>
-              <w:b/>
-            </w:rPr>
-            <w:t>WarTanks</w:t>
-          </w:r>
-          <w:proofErr w:type="spellEnd"/>
         </w:p>
       </w:tc>
       <w:tc>
@@ -4198,7 +4129,7 @@
             <w:rPr>
               <w:noProof/>
             </w:rPr>
-            <w:t>20.04.2015</w:t>
+            <w:t>21.04.2015</w:t>
           </w:r>
           <w:r>
             <w:fldChar w:fldCharType="end"/>
@@ -8605,7 +8536,7 @@
 </file>
 
 <file path=customXml/itemProps1.xml><?xml version="1.0" encoding="utf-8"?>
-<ds:datastoreItem xmlns:ds="http://schemas.openxmlformats.org/officeDocument/2006/customXml" ds:itemID="{91EF6527-0B49-495A-A99D-6207EA1F83BC}">
+<ds:datastoreItem xmlns:ds="http://schemas.openxmlformats.org/officeDocument/2006/customXml" ds:itemID="{348BCA8B-ADC3-4B60-87D3-846FB07039F6}">
   <ds:schemaRefs>
     <ds:schemaRef ds:uri="http://schemas.openxmlformats.org/officeDocument/2006/bibliography"/>
   </ds:schemaRefs>

</xml_diff>